<commit_message>
feat: new resume layout for print
</commit_message>
<xml_diff>
--- a/public/docs/helmuth_saatkamp_resume_en.docx
+++ b/public/docs/helmuth_saatkamp_resume_en.docx
@@ -416,8 +416,6 @@
         </w:rPr>
         <w:t>jun</w:t>
       </w:r>
-      <w:bookmarkStart w:id="3" w:name="_GoBack"/>
-      <w:bookmarkEnd w:id="3"/>
       <w:proofErr w:type="spellEnd"/>
       <w:r>
         <w:rPr>
@@ -519,9 +517,9 @@
           <w:szCs w:val="24"/>
         </w:rPr>
       </w:pPr>
-      <w:bookmarkStart w:id="4" w:name="OLE_LINK1"/>
-      <w:bookmarkStart w:id="5" w:name="OLE_LINK2"/>
-      <w:bookmarkStart w:id="6" w:name="OLE_LINK9"/>
+      <w:bookmarkStart w:id="3" w:name="OLE_LINK1"/>
+      <w:bookmarkStart w:id="4" w:name="OLE_LINK2"/>
+      <w:bookmarkStart w:id="5" w:name="OLE_LINK9"/>
       <w:r>
         <w:rPr>
           <w:rFonts w:ascii="Proxima Nova" w:eastAsia="Proxima Nova" w:hAnsi="Proxima Nova" w:cs="Proxima Nova"/>
@@ -633,8 +631,8 @@
           <w:szCs w:val="24"/>
         </w:rPr>
       </w:pPr>
-      <w:bookmarkStart w:id="7" w:name="OLE_LINK3"/>
-      <w:bookmarkStart w:id="8" w:name="OLE_LINK8"/>
+      <w:bookmarkStart w:id="6" w:name="OLE_LINK3"/>
+      <w:bookmarkStart w:id="7" w:name="OLE_LINK8"/>
       <w:r>
         <w:rPr>
           <w:rFonts w:ascii="Proxima Nova" w:eastAsia="Proxima Nova" w:hAnsi="Proxima Nova" w:cs="Proxima Nova"/>
@@ -667,8 +665,8 @@
         </w:rPr>
         <w:t>s.</w:t>
       </w:r>
+      <w:bookmarkEnd w:id="6"/>
       <w:bookmarkEnd w:id="7"/>
-      <w:bookmarkEnd w:id="8"/>
       <w:r>
         <w:rPr>
           <w:rFonts w:ascii="Proxima Nova" w:eastAsia="Proxima Nova" w:hAnsi="Proxima Nova" w:cs="Proxima Nova"/>
@@ -678,9 +676,9 @@
         <w:br/>
       </w:r>
     </w:p>
+    <w:bookmarkEnd w:id="3"/>
     <w:bookmarkEnd w:id="4"/>
     <w:bookmarkEnd w:id="5"/>
-    <w:bookmarkEnd w:id="6"/>
     <w:p>
       <w:pPr>
         <w:pStyle w:val="Heading2"/>
@@ -867,8 +865,8 @@
         </w:rPr>
         <w:t>Germany</w:t>
       </w:r>
-      <w:bookmarkStart w:id="9" w:name="OLE_LINK10"/>
-      <w:bookmarkStart w:id="10" w:name="OLE_LINK11"/>
+      <w:bookmarkStart w:id="8" w:name="OLE_LINK10"/>
+      <w:bookmarkStart w:id="9" w:name="OLE_LINK11"/>
     </w:p>
     <w:p>
       <w:pPr>
@@ -941,8 +939,8 @@
         <w:t>Saga and Typescript.</w:t>
       </w:r>
     </w:p>
+    <w:bookmarkEnd w:id="8"/>
     <w:bookmarkEnd w:id="9"/>
-    <w:bookmarkEnd w:id="10"/>
     <w:p>
       <w:pPr>
         <w:numPr>
@@ -1316,8 +1314,8 @@
           <w:u w:val="single"/>
         </w:rPr>
       </w:pPr>
-      <w:bookmarkStart w:id="11" w:name="_khmqyffcchdn" w:colFirst="0" w:colLast="0"/>
-      <w:bookmarkEnd w:id="11"/>
+      <w:bookmarkStart w:id="10" w:name="_khmqyffcchdn" w:colFirst="0" w:colLast="0"/>
+      <w:bookmarkEnd w:id="10"/>
       <w:r>
         <w:br/>
       </w:r>
@@ -1814,10 +1812,10 @@
         </w:rPr>
         <w:t xml:space="preserve"> </w:t>
       </w:r>
-      <w:bookmarkStart w:id="12" w:name="OLE_LINK4"/>
-      <w:bookmarkStart w:id="13" w:name="OLE_LINK5"/>
-      <w:bookmarkStart w:id="14" w:name="OLE_LINK6"/>
-      <w:bookmarkStart w:id="15" w:name="OLE_LINK7"/>
+      <w:bookmarkStart w:id="11" w:name="OLE_LINK4"/>
+      <w:bookmarkStart w:id="12" w:name="OLE_LINK5"/>
+      <w:bookmarkStart w:id="13" w:name="OLE_LINK6"/>
+      <w:bookmarkStart w:id="14" w:name="OLE_LINK7"/>
       <w:r>
         <w:rPr>
           <w:rFonts w:ascii="Proxima Nova" w:eastAsia="Proxima Nova" w:hAnsi="Proxima Nova" w:cs="Proxima Nova"/>
@@ -1846,28 +1844,28 @@
         </w:rPr>
         <w:t xml:space="preserve"> at the University of Brasilia</w:t>
       </w:r>
+      <w:bookmarkEnd w:id="11"/>
       <w:bookmarkEnd w:id="12"/>
       <w:bookmarkEnd w:id="13"/>
       <w:bookmarkEnd w:id="14"/>
+      <w:r>
+        <w:rPr>
+          <w:rFonts w:ascii="Proxima Nova" w:eastAsia="Proxima Nova" w:hAnsi="Proxima Nova" w:cs="Proxima Nova"/>
+          <w:sz w:val="24"/>
+          <w:szCs w:val="24"/>
+        </w:rPr>
+        <w:t xml:space="preserve"> </w:t>
+      </w:r>
+      <w:r>
+        <w:rPr>
+          <w:rFonts w:ascii="Proxima Nova" w:eastAsia="Proxima Nova" w:hAnsi="Proxima Nova" w:cs="Proxima Nova"/>
+          <w:sz w:val="24"/>
+          <w:szCs w:val="24"/>
+        </w:rPr>
+        <w:t>using Meteor and MongoDB.</w:t>
+      </w:r>
+      <w:bookmarkStart w:id="15" w:name="_oid1t41wmfnb" w:colFirst="0" w:colLast="0"/>
       <w:bookmarkEnd w:id="15"/>
-      <w:r>
-        <w:rPr>
-          <w:rFonts w:ascii="Proxima Nova" w:eastAsia="Proxima Nova" w:hAnsi="Proxima Nova" w:cs="Proxima Nova"/>
-          <w:sz w:val="24"/>
-          <w:szCs w:val="24"/>
-        </w:rPr>
-        <w:t xml:space="preserve"> </w:t>
-      </w:r>
-      <w:r>
-        <w:rPr>
-          <w:rFonts w:ascii="Proxima Nova" w:eastAsia="Proxima Nova" w:hAnsi="Proxima Nova" w:cs="Proxima Nova"/>
-          <w:sz w:val="24"/>
-          <w:szCs w:val="24"/>
-        </w:rPr>
-        <w:t>using Meteor and MongoDB.</w:t>
-      </w:r>
-      <w:bookmarkStart w:id="16" w:name="_oid1t41wmfnb" w:colFirst="0" w:colLast="0"/>
-      <w:bookmarkEnd w:id="16"/>
     </w:p>
     <w:p>
       <w:pPr>
@@ -1887,8 +1885,8 @@
           <w:lang w:val="pt-BR"/>
         </w:rPr>
       </w:pPr>
-      <w:bookmarkStart w:id="17" w:name="_53t8eqmfj43j" w:colFirst="0" w:colLast="0"/>
-      <w:bookmarkEnd w:id="17"/>
+      <w:bookmarkStart w:id="16" w:name="_53t8eqmfj43j" w:colFirst="0" w:colLast="0"/>
+      <w:bookmarkEnd w:id="16"/>
       <w:r>
         <w:rPr>
           <w:lang w:val="pt-BR"/>
@@ -2091,41 +2089,14 @@
       <w:pPr>
         <w:pStyle w:val="SectionTitle"/>
       </w:pPr>
-      <w:bookmarkStart w:id="18" w:name="_myykiug5b84q" w:colFirst="0" w:colLast="0"/>
-      <w:bookmarkStart w:id="19" w:name="OLE_LINK20"/>
-      <w:bookmarkStart w:id="20" w:name="OLE_LINK21"/>
-      <w:bookmarkEnd w:id="18"/>
+      <w:bookmarkStart w:id="17" w:name="_myykiug5b84q" w:colFirst="0" w:colLast="0"/>
+      <w:bookmarkStart w:id="18" w:name="OLE_LINK20"/>
+      <w:bookmarkStart w:id="19" w:name="OLE_LINK21"/>
+      <w:bookmarkStart w:id="20" w:name="OLE_LINK14"/>
+      <w:bookmarkStart w:id="21" w:name="_GoBack"/>
+      <w:bookmarkEnd w:id="17"/>
       <w:r>
         <w:t>LANGUAGES</w:t>
-      </w:r>
-    </w:p>
-    <w:bookmarkEnd w:id="19"/>
-    <w:bookmarkEnd w:id="20"/>
-    <w:p>
-      <w:pPr>
-        <w:spacing w:line="360" w:lineRule="auto"/>
-        <w:rPr>
-          <w:rFonts w:ascii="Proxima Nova" w:eastAsia="Proxima Nova" w:hAnsi="Proxima Nova" w:cs="Proxima Nova"/>
-          <w:sz w:val="24"/>
-          <w:szCs w:val="24"/>
-        </w:rPr>
-      </w:pPr>
-      <w:r>
-        <w:rPr>
-          <w:rFonts w:ascii="Proxima Nova" w:eastAsia="Proxima Nova" w:hAnsi="Proxima Nova" w:cs="Proxima Nova"/>
-          <w:b/>
-          <w:sz w:val="24"/>
-          <w:szCs w:val="24"/>
-        </w:rPr>
-        <w:t>Portuguese</w:t>
-      </w:r>
-      <w:r>
-        <w:rPr>
-          <w:rFonts w:ascii="Proxima Nova" w:eastAsia="Proxima Nova" w:hAnsi="Proxima Nova" w:cs="Proxima Nova"/>
-          <w:sz w:val="24"/>
-          <w:szCs w:val="24"/>
-        </w:rPr>
-        <w:t>: Fluent</w:t>
       </w:r>
     </w:p>
     <w:p>
@@ -2137,6 +2108,12 @@
           <w:szCs w:val="24"/>
         </w:rPr>
       </w:pPr>
+      <w:bookmarkStart w:id="22" w:name="OLE_LINK12"/>
+      <w:bookmarkStart w:id="23" w:name="OLE_LINK13"/>
+      <w:bookmarkEnd w:id="18"/>
+      <w:bookmarkEnd w:id="19"/>
+      <w:bookmarkEnd w:id="20"/>
+      <w:bookmarkEnd w:id="21"/>
       <w:r>
         <w:rPr>
           <w:rFonts w:ascii="Proxima Nova" w:eastAsia="Proxima Nova" w:hAnsi="Proxima Nova" w:cs="Proxima Nova"/>
@@ -2144,15 +2121,15 @@
           <w:sz w:val="24"/>
           <w:szCs w:val="24"/>
         </w:rPr>
-        <w:t>English</w:t>
-      </w:r>
-      <w:r>
-        <w:rPr>
-          <w:rFonts w:ascii="Proxima Nova" w:eastAsia="Proxima Nova" w:hAnsi="Proxima Nova" w:cs="Proxima Nova"/>
-          <w:sz w:val="24"/>
-          <w:szCs w:val="24"/>
-        </w:rPr>
-        <w:t>: Advanced</w:t>
+        <w:t>Portuguese</w:t>
+      </w:r>
+      <w:r>
+        <w:rPr>
+          <w:rFonts w:ascii="Proxima Nova" w:eastAsia="Proxima Nova" w:hAnsi="Proxima Nova" w:cs="Proxima Nova"/>
+          <w:sz w:val="24"/>
+          <w:szCs w:val="24"/>
+        </w:rPr>
+        <w:t>: Fluent</w:t>
       </w:r>
     </w:p>
     <w:p>
@@ -2171,6 +2148,33 @@
           <w:sz w:val="24"/>
           <w:szCs w:val="24"/>
         </w:rPr>
+        <w:t>English</w:t>
+      </w:r>
+      <w:r>
+        <w:rPr>
+          <w:rFonts w:ascii="Proxima Nova" w:eastAsia="Proxima Nova" w:hAnsi="Proxima Nova" w:cs="Proxima Nova"/>
+          <w:sz w:val="24"/>
+          <w:szCs w:val="24"/>
+        </w:rPr>
+        <w:t>: Advanced</w:t>
+      </w:r>
+    </w:p>
+    <w:p>
+      <w:pPr>
+        <w:spacing w:line="360" w:lineRule="auto"/>
+        <w:rPr>
+          <w:rFonts w:ascii="Proxima Nova" w:eastAsia="Proxima Nova" w:hAnsi="Proxima Nova" w:cs="Proxima Nova"/>
+          <w:sz w:val="24"/>
+          <w:szCs w:val="24"/>
+        </w:rPr>
+      </w:pPr>
+      <w:r>
+        <w:rPr>
+          <w:rFonts w:ascii="Proxima Nova" w:eastAsia="Proxima Nova" w:hAnsi="Proxima Nova" w:cs="Proxima Nova"/>
+          <w:b/>
+          <w:sz w:val="24"/>
+          <w:szCs w:val="24"/>
+        </w:rPr>
         <w:t>German</w:t>
       </w:r>
       <w:r>
@@ -2198,6 +2202,8 @@
         <w:t>2.2</w:t>
       </w:r>
     </w:p>
+    <w:bookmarkEnd w:id="22"/>
+    <w:bookmarkEnd w:id="23"/>
     <w:p>
       <w:pPr>
         <w:pStyle w:val="SectionTitle"/>
@@ -3542,7 +3548,7 @@
 </file>
 
 <file path=customXml/itemProps1.xml><?xml version="1.0" encoding="utf-8"?>
-<ds:datastoreItem xmlns:ds="http://schemas.openxmlformats.org/officeDocument/2006/customXml" ds:itemID="{E3A372AF-35BD-1540-93AA-135DD9516CBE}">
+<ds:datastoreItem xmlns:ds="http://schemas.openxmlformats.org/officeDocument/2006/customXml" ds:itemID="{09A7BBE9-C40E-6148-991A-1E4DAEC3E02D}">
   <ds:schemaRefs>
     <ds:schemaRef ds:uri="http://schemas.openxmlformats.org/officeDocument/2006/bibliography"/>
   </ds:schemaRefs>

</xml_diff>